<commit_message>
Dog Poop V 1.0.5
</commit_message>
<xml_diff>
--- a/数据库课程设计.docx
+++ b/数据库课程设计.docx
@@ -5,25 +5,34 @@
     <w:p>
       <w:pPr>
         <w:jc w:val="center"/>
-        <w:rPr>
-          <w:rFonts w:hint="eastAsia"/>
-        </w:rPr>
-      </w:pPr>
-    </w:p>
-    <w:p>
-      <w:pPr>
-        <w:rPr>
-          <w:rFonts w:hint="eastAsia"/>
-        </w:rPr>
-      </w:pPr>
-    </w:p>
-    <w:p>
-      <w:pPr>
+      </w:pPr>
+    </w:p>
+    <w:p/>
+    <w:p>
+      <w:pPr>
+        <w:rPr>
+          <w:rFonts w:ascii="黑体" w:eastAsia="黑体" w:hAnsi="宋体"/>
+          <w:sz w:val="52"/>
+          <w:szCs w:val="52"/>
+        </w:rPr>
+      </w:pPr>
+      <w:r>
         <w:rPr>
           <w:rFonts w:ascii="黑体" w:eastAsia="黑体" w:hAnsi="宋体" w:hint="eastAsia"/>
           <w:sz w:val="52"/>
           <w:szCs w:val="52"/>
         </w:rPr>
+        <w:t xml:space="preserve">            内蒙古科技大学</w:t>
+      </w:r>
+    </w:p>
+    <w:p>
+      <w:pPr>
+        <w:jc w:val="center"/>
+        <w:rPr>
+          <w:rFonts w:ascii="黑体" w:eastAsia="黑体" w:hAnsi="宋体"/>
+          <w:sz w:val="52"/>
+          <w:szCs w:val="52"/>
+        </w:rPr>
       </w:pPr>
       <w:r>
         <w:rPr>
@@ -31,81 +40,99 @@
           <w:sz w:val="52"/>
           <w:szCs w:val="52"/>
         </w:rPr>
-        <w:t xml:space="preserve">            内蒙古科技大学</w:t>
+        <w:t>本科生课程设计论文</w:t>
       </w:r>
     </w:p>
     <w:p>
       <w:pPr>
         <w:jc w:val="center"/>
         <w:rPr>
-          <w:rFonts w:ascii="黑体" w:eastAsia="黑体" w:hAnsi="宋体" w:hint="eastAsia"/>
+          <w:rFonts w:ascii="黑体" w:eastAsia="黑体" w:hAnsi="宋体"/>
           <w:sz w:val="52"/>
           <w:szCs w:val="52"/>
         </w:rPr>
       </w:pPr>
-      <w:r>
-        <w:rPr>
-          <w:rFonts w:ascii="黑体" w:eastAsia="黑体" w:hAnsi="宋体" w:hint="eastAsia"/>
+    </w:p>
+    <w:p>
+      <w:pPr>
+        <w:jc w:val="center"/>
+        <w:rPr>
+          <w:rFonts w:ascii="黑体" w:eastAsia="黑体" w:hAnsi="宋体"/>
           <w:sz w:val="52"/>
           <w:szCs w:val="52"/>
         </w:rPr>
-        <w:t>本科生课程设计论文</w:t>
-      </w:r>
-    </w:p>
-    <w:p>
-      <w:pPr>
-        <w:jc w:val="center"/>
-        <w:rPr>
-          <w:rFonts w:ascii="黑体" w:eastAsia="黑体" w:hAnsi="宋体" w:hint="eastAsia"/>
-          <w:sz w:val="52"/>
-          <w:szCs w:val="52"/>
-        </w:rPr>
-      </w:pPr>
-    </w:p>
-    <w:p>
-      <w:pPr>
-        <w:jc w:val="center"/>
-        <w:rPr>
-          <w:rFonts w:ascii="黑体" w:eastAsia="黑体" w:hAnsi="宋体" w:hint="eastAsia"/>
-          <w:sz w:val="52"/>
-          <w:szCs w:val="52"/>
-        </w:rPr>
       </w:pPr>
     </w:p>
     <w:p>
       <w:pPr>
         <w:ind w:leftChars="1285" w:left="2698"/>
+        <w:rPr>
+          <w:rFonts w:ascii="黑体" w:eastAsia="黑体" w:hAnsi="宋体"/>
+          <w:sz w:val="32"/>
+          <w:szCs w:val="32"/>
+        </w:rPr>
+      </w:pPr>
+      <w:r>
         <w:rPr>
           <w:rFonts w:ascii="黑体" w:eastAsia="黑体" w:hAnsi="宋体" w:hint="eastAsia"/>
           <w:sz w:val="32"/>
           <w:szCs w:val="32"/>
         </w:rPr>
-      </w:pPr>
+        <w:t>题    目：</w:t>
+      </w:r>
       <w:r>
         <w:rPr>
           <w:rFonts w:ascii="黑体" w:eastAsia="黑体" w:hAnsi="宋体" w:hint="eastAsia"/>
           <w:sz w:val="32"/>
           <w:szCs w:val="32"/>
         </w:rPr>
-        <w:t>题    目：</w:t>
-      </w:r>
+        <w:t>快餐订餐系统数据库设计</w:t>
+      </w:r>
+    </w:p>
+    <w:p>
+      <w:pPr>
+        <w:ind w:leftChars="1285" w:left="2698"/>
+        <w:rPr>
+          <w:rFonts w:ascii="黑体" w:eastAsia="黑体" w:hAnsi="宋体"/>
+          <w:sz w:val="32"/>
+          <w:szCs w:val="32"/>
+        </w:rPr>
+      </w:pPr>
       <w:r>
         <w:rPr>
           <w:rFonts w:ascii="黑体" w:eastAsia="黑体" w:hAnsi="宋体" w:hint="eastAsia"/>
           <w:sz w:val="32"/>
           <w:szCs w:val="32"/>
         </w:rPr>
-        <w:t>快餐订餐系统数据库设计</w:t>
+        <w:t>学生姓名： 刘鹏</w:t>
       </w:r>
     </w:p>
     <w:p>
       <w:pPr>
         <w:ind w:leftChars="1285" w:left="2698"/>
+        <w:rPr>
+          <w:rFonts w:ascii="黑体" w:eastAsia="黑体" w:hAnsi="宋体"/>
+          <w:sz w:val="32"/>
+          <w:szCs w:val="32"/>
+        </w:rPr>
+      </w:pPr>
+      <w:r>
         <w:rPr>
           <w:rFonts w:ascii="黑体" w:eastAsia="黑体" w:hAnsi="宋体" w:hint="eastAsia"/>
           <w:sz w:val="32"/>
           <w:szCs w:val="32"/>
         </w:rPr>
+        <w:t>学    号：1667159125</w:t>
+      </w:r>
+    </w:p>
+    <w:p>
+      <w:pPr>
+        <w:ind w:leftChars="1285" w:left="2698"/>
+        <w:rPr>
+          <w:rFonts w:ascii="黑体" w:eastAsia="黑体" w:hAnsi="宋体"/>
+          <w:sz w:val="32"/>
+          <w:szCs w:val="32"/>
+        </w:rPr>
       </w:pPr>
       <w:r>
         <w:rPr>
@@ -113,143 +140,67 @@
           <w:sz w:val="32"/>
           <w:szCs w:val="32"/>
         </w:rPr>
-        <w:t>学生姓名：</w:t>
-      </w:r>
+        <w:t>专    业：软件工程</w:t>
+      </w:r>
+    </w:p>
+    <w:p>
+      <w:pPr>
+        <w:ind w:leftChars="1285" w:left="2698"/>
+        <w:rPr>
+          <w:rFonts w:ascii="黑体" w:eastAsia="黑体" w:hAnsi="宋体"/>
+          <w:sz w:val="32"/>
+          <w:szCs w:val="32"/>
+        </w:rPr>
+      </w:pPr>
       <w:r>
         <w:rPr>
           <w:rFonts w:ascii="黑体" w:eastAsia="黑体" w:hAnsi="宋体" w:hint="eastAsia"/>
           <w:sz w:val="32"/>
           <w:szCs w:val="32"/>
         </w:rPr>
-        <w:t xml:space="preserve"> 刘鹏</w:t>
+        <w:t>班    级：16-1</w:t>
       </w:r>
     </w:p>
     <w:p>
       <w:pPr>
         <w:ind w:leftChars="1285" w:left="2698"/>
+        <w:rPr>
+          <w:rFonts w:ascii="黑体" w:eastAsia="黑体" w:hAnsi="宋体"/>
+          <w:sz w:val="32"/>
+          <w:szCs w:val="32"/>
+        </w:rPr>
+      </w:pPr>
+      <w:r>
         <w:rPr>
           <w:rFonts w:ascii="黑体" w:eastAsia="黑体" w:hAnsi="宋体" w:hint="eastAsia"/>
           <w:sz w:val="32"/>
           <w:szCs w:val="32"/>
         </w:rPr>
-      </w:pPr>
-      <w:r>
-        <w:rPr>
-          <w:rFonts w:ascii="黑体" w:eastAsia="黑体" w:hAnsi="宋体" w:hint="eastAsia"/>
+        <w:t>指导教师：丁雨</w:t>
+      </w:r>
+    </w:p>
+    <w:p>
+      <w:pPr>
+        <w:rPr>
+          <w:rFonts w:ascii="黑体" w:eastAsia="黑体" w:hAnsi="宋体"/>
           <w:sz w:val="32"/>
           <w:szCs w:val="32"/>
         </w:rPr>
-        <w:t>学    号：</w:t>
-      </w:r>
-      <w:r>
-        <w:rPr>
-          <w:rFonts w:ascii="黑体" w:eastAsia="黑体" w:hAnsi="宋体" w:hint="eastAsia"/>
+      </w:pPr>
+    </w:p>
+    <w:p>
+      <w:pPr>
+        <w:rPr>
+          <w:rFonts w:ascii="黑体" w:eastAsia="黑体" w:hAnsi="宋体"/>
           <w:sz w:val="32"/>
           <w:szCs w:val="32"/>
         </w:rPr>
-        <w:t>1667159125</w:t>
-      </w:r>
-    </w:p>
-    <w:p>
-      <w:pPr>
-        <w:ind w:leftChars="1285" w:left="2698"/>
-        <w:rPr>
-          <w:rFonts w:ascii="黑体" w:eastAsia="黑体" w:hAnsi="宋体" w:hint="eastAsia"/>
-          <w:sz w:val="32"/>
-          <w:szCs w:val="32"/>
-        </w:rPr>
-      </w:pPr>
-      <w:r>
-        <w:rPr>
-          <w:rFonts w:ascii="黑体" w:eastAsia="黑体" w:hAnsi="宋体" w:hint="eastAsia"/>
-          <w:sz w:val="32"/>
-          <w:szCs w:val="32"/>
-        </w:rPr>
-        <w:t>专    业：</w:t>
-      </w:r>
-      <w:r>
-        <w:rPr>
-          <w:rFonts w:ascii="黑体" w:eastAsia="黑体" w:hAnsi="宋体" w:hint="eastAsia"/>
-          <w:sz w:val="32"/>
-          <w:szCs w:val="32"/>
-        </w:rPr>
-        <w:t>软件工程</w:t>
-      </w:r>
-    </w:p>
-    <w:p>
-      <w:pPr>
-        <w:ind w:leftChars="1285" w:left="2698"/>
-        <w:rPr>
-          <w:rFonts w:ascii="黑体" w:eastAsia="黑体" w:hAnsi="宋体" w:hint="eastAsia"/>
-          <w:sz w:val="32"/>
-          <w:szCs w:val="32"/>
-        </w:rPr>
-      </w:pPr>
-      <w:r>
-        <w:rPr>
-          <w:rFonts w:ascii="黑体" w:eastAsia="黑体" w:hAnsi="宋体" w:hint="eastAsia"/>
-          <w:sz w:val="32"/>
-          <w:szCs w:val="32"/>
-        </w:rPr>
-        <w:t>班    级：</w:t>
-      </w:r>
-      <w:r>
-        <w:rPr>
-          <w:rFonts w:ascii="黑体" w:eastAsia="黑体" w:hAnsi="宋体" w:hint="eastAsia"/>
-          <w:sz w:val="32"/>
-          <w:szCs w:val="32"/>
-        </w:rPr>
-        <w:t>16-1</w:t>
-      </w:r>
-    </w:p>
-    <w:p>
-      <w:pPr>
-        <w:ind w:leftChars="1285" w:left="2698"/>
-        <w:rPr>
-          <w:rFonts w:ascii="黑体" w:eastAsia="黑体" w:hAnsi="宋体" w:hint="eastAsia"/>
-          <w:sz w:val="32"/>
-          <w:szCs w:val="32"/>
-        </w:rPr>
-      </w:pPr>
-      <w:r>
-        <w:rPr>
-          <w:rFonts w:ascii="黑体" w:eastAsia="黑体" w:hAnsi="宋体" w:hint="eastAsia"/>
-          <w:sz w:val="32"/>
-          <w:szCs w:val="32"/>
-        </w:rPr>
-        <w:t>指导教师：</w:t>
-      </w:r>
-      <w:r>
-        <w:rPr>
-          <w:rFonts w:ascii="黑体" w:eastAsia="黑体" w:hAnsi="宋体" w:hint="eastAsia"/>
-          <w:sz w:val="32"/>
-          <w:szCs w:val="32"/>
-        </w:rPr>
-        <w:t>丁雨</w:t>
-      </w:r>
-    </w:p>
-    <w:p>
-      <w:pPr>
-        <w:rPr>
-          <w:rFonts w:ascii="黑体" w:eastAsia="黑体" w:hAnsi="宋体" w:hint="eastAsia"/>
-          <w:sz w:val="32"/>
-          <w:szCs w:val="32"/>
-        </w:rPr>
-      </w:pPr>
-    </w:p>
-    <w:p>
-      <w:pPr>
-        <w:rPr>
-          <w:rFonts w:ascii="黑体" w:eastAsia="黑体" w:hAnsi="宋体" w:hint="eastAsia"/>
-          <w:sz w:val="32"/>
-          <w:szCs w:val="32"/>
-        </w:rPr>
-      </w:pPr>
-    </w:p>
-    <w:p>
-      <w:pPr>
-        <w:rPr>
-          <w:rFonts w:ascii="黑体" w:eastAsia="黑体" w:hAnsi="宋体" w:hint="eastAsia"/>
+      </w:pPr>
+    </w:p>
+    <w:p>
+      <w:pPr>
+        <w:rPr>
+          <w:rFonts w:ascii="黑体" w:eastAsia="黑体" w:hAnsi="宋体"/>
           <w:sz w:val="32"/>
           <w:szCs w:val="32"/>
         </w:rPr>
@@ -263,9 +214,6 @@
           <w:numId w:val="0"/>
         </w:numPr>
         <w:ind w:left="480"/>
-        <w:rPr>
-          <w:rFonts w:hint="eastAsia"/>
-        </w:rPr>
       </w:pPr>
       <w:r>
         <w:rPr>
@@ -278,7 +226,6 @@
       <w:pPr>
         <w:ind w:firstLineChars="900" w:firstLine="2711"/>
         <w:rPr>
-          <w:rFonts w:hint="eastAsia"/>
           <w:b/>
           <w:sz w:val="30"/>
           <w:szCs w:val="30"/>
@@ -334,7 +281,6 @@
       <w:pPr>
         <w:ind w:firstLineChars="900" w:firstLine="2711"/>
         <w:rPr>
-          <w:rFonts w:hint="eastAsia"/>
           <w:b/>
           <w:sz w:val="30"/>
           <w:szCs w:val="30"/>
@@ -345,7 +291,6 @@
       <w:pPr>
         <w:ind w:firstLineChars="900" w:firstLine="2711"/>
         <w:rPr>
-          <w:rFonts w:hint="eastAsia"/>
           <w:b/>
           <w:sz w:val="30"/>
           <w:szCs w:val="30"/>
@@ -356,7 +301,6 @@
       <w:pPr>
         <w:ind w:firstLineChars="900" w:firstLine="2711"/>
         <w:rPr>
-          <w:rFonts w:hint="eastAsia"/>
           <w:b/>
           <w:sz w:val="30"/>
           <w:szCs w:val="30"/>
@@ -366,7 +310,6 @@
     <w:p>
       <w:pPr>
         <w:rPr>
-          <w:rFonts w:hint="eastAsia"/>
           <w:b/>
           <w:sz w:val="30"/>
           <w:szCs w:val="30"/>
@@ -383,7 +326,6 @@
       <w:pPr>
         <w:spacing w:line="360" w:lineRule="auto"/>
         <w:rPr>
-          <w:rFonts w:hint="eastAsia"/>
           <w:sz w:val="24"/>
         </w:rPr>
       </w:pPr>
@@ -395,7 +337,7 @@
         <w:spacing w:line="360" w:lineRule="auto"/>
         <w:jc w:val="center"/>
         <w:rPr>
-          <w:rFonts w:ascii="宋体" w:hAnsi="宋体" w:hint="eastAsia"/>
+          <w:rFonts w:ascii="宋体" w:hAnsi="宋体"/>
           <w:sz w:val="28"/>
         </w:rPr>
       </w:pPr>
@@ -441,30 +383,23 @@
         </w:rPr>
         <w:t>）</w:t>
       </w:r>
+      <w:bookmarkStart w:id="0" w:name="_GoBack"/>
+      <w:bookmarkEnd w:id="0"/>
     </w:p>
     <w:p>
       <w:pPr>
         <w:spacing w:line="360" w:lineRule="auto"/>
         <w:ind w:firstLineChars="200" w:firstLine="480"/>
         <w:rPr>
-          <w:rFonts w:hint="eastAsia"/>
-          <w:sz w:val="24"/>
-        </w:rPr>
-      </w:pPr>
-      <w:r>
-        <w:rPr>
-          <w:rFonts w:hint="eastAsia"/>
-          <w:sz w:val="24"/>
-        </w:rPr>
-        <w:t>我们为大家呈现的是“网络连锁快餐店”这一创新服务模式，是快餐业的电子商务实现形式。随着计算机技术、网络通讯技术、安全技术、网络与金融系统、物流系统的结合，电子商务已成为国际性的时代潮流。特别象在上海这样的大都市人口密集，网络用户迅速膨胀，生活节奏快，人们越来越习惯网上购物等网络生活方式，这形成了电子商务存在的人文环境。而生活水平的提高和健康意识的增强，使人们再也不仅仅满足于吃饱，饮食的美味、营养健康、方便快捷、甚至时尚正成为现代人的追求。但目前能满足这方面的餐饮店为数不多，有相当一部分餐饮店存在设施、人员资源闲置的现象。基于此，我们有必要使闲置的资源得以充分利用，达到利润最大化，发展加盟连锁经营，并倡导、引领一种饮食文化新时尚。</w:t>
-      </w:r>
+          <w:sz w:val="24"/>
+        </w:rPr>
+      </w:pPr>
     </w:p>
     <w:p>
       <w:pPr>
         <w:spacing w:line="360" w:lineRule="auto"/>
         <w:ind w:firstLineChars="200" w:firstLine="480"/>
         <w:rPr>
-          <w:rFonts w:hint="eastAsia"/>
           <w:sz w:val="24"/>
         </w:rPr>
       </w:pPr>
@@ -481,7 +416,6 @@
         <w:spacing w:line="360" w:lineRule="auto"/>
         <w:ind w:firstLineChars="200" w:firstLine="482"/>
         <w:rPr>
-          <w:rFonts w:hint="eastAsia"/>
           <w:b/>
           <w:sz w:val="24"/>
         </w:rPr>
@@ -504,7 +438,6 @@
         <w:spacing w:line="360" w:lineRule="auto"/>
         <w:ind w:left="0" w:firstLineChars="200" w:firstLine="480"/>
         <w:rPr>
-          <w:rFonts w:hint="eastAsia"/>
           <w:sz w:val="24"/>
         </w:rPr>
       </w:pPr>
@@ -532,25 +465,15 @@
         <w:spacing w:line="360" w:lineRule="auto"/>
         <w:ind w:left="0" w:firstLineChars="200" w:firstLine="480"/>
         <w:rPr>
-          <w:rFonts w:hint="eastAsia"/>
-          <w:sz w:val="24"/>
-        </w:rPr>
-      </w:pPr>
-      <w:r>
-        <w:rPr>
-          <w:rFonts w:hint="eastAsia"/>
-          <w:sz w:val="24"/>
-        </w:rPr>
-        <w:t>品种简单，主要为西式快餐</w:t>
-      </w:r>
-      <w:bookmarkStart w:id="0" w:name="_GoBack"/>
-      <w:bookmarkEnd w:id="0"/>
-      <w:r>
-        <w:rPr>
-          <w:rFonts w:hint="eastAsia"/>
-          <w:sz w:val="24"/>
-        </w:rPr>
-        <w:t>；</w:t>
+          <w:sz w:val="24"/>
+        </w:rPr>
+      </w:pPr>
+      <w:r>
+        <w:rPr>
+          <w:rFonts w:hint="eastAsia"/>
+          <w:sz w:val="24"/>
+        </w:rPr>
+        <w:t>品种简单，主要为西式快餐；</w:t>
       </w:r>
     </w:p>
     <w:p>
@@ -562,7 +485,6 @@
         <w:spacing w:line="360" w:lineRule="auto"/>
         <w:ind w:left="0" w:firstLineChars="200" w:firstLine="480"/>
         <w:rPr>
-          <w:rFonts w:hint="eastAsia"/>
           <w:sz w:val="24"/>
         </w:rPr>
       </w:pPr>
@@ -599,7 +521,6 @@
         <w:spacing w:line="360" w:lineRule="auto"/>
         <w:ind w:firstLineChars="200" w:firstLine="482"/>
         <w:rPr>
-          <w:rFonts w:hint="eastAsia"/>
           <w:b/>
           <w:sz w:val="24"/>
         </w:rPr>
@@ -622,7 +543,6 @@
         <w:spacing w:line="360" w:lineRule="auto"/>
         <w:ind w:left="0" w:firstLineChars="200" w:firstLine="480"/>
         <w:rPr>
-          <w:rFonts w:hint="eastAsia"/>
           <w:sz w:val="24"/>
         </w:rPr>
       </w:pPr>
@@ -650,7 +570,6 @@
         <w:spacing w:line="360" w:lineRule="auto"/>
         <w:ind w:left="0" w:firstLineChars="200" w:firstLine="480"/>
         <w:rPr>
-          <w:rFonts w:hint="eastAsia"/>
           <w:sz w:val="24"/>
         </w:rPr>
       </w:pPr>
@@ -671,7 +590,6 @@
         <w:spacing w:line="360" w:lineRule="auto"/>
         <w:ind w:left="0" w:firstLineChars="200" w:firstLine="480"/>
         <w:rPr>
-          <w:rFonts w:hint="eastAsia"/>
           <w:sz w:val="24"/>
         </w:rPr>
       </w:pPr>
@@ -692,7 +610,6 @@
         <w:spacing w:line="360" w:lineRule="auto"/>
         <w:ind w:left="0" w:firstLineChars="200" w:firstLine="480"/>
         <w:rPr>
-          <w:rFonts w:hint="eastAsia"/>
           <w:sz w:val="24"/>
         </w:rPr>
       </w:pPr>
@@ -713,7 +630,6 @@
         <w:spacing w:line="360" w:lineRule="auto"/>
         <w:ind w:left="0" w:firstLineChars="200" w:firstLine="480"/>
         <w:rPr>
-          <w:rFonts w:hint="eastAsia"/>
           <w:sz w:val="24"/>
         </w:rPr>
       </w:pPr>
@@ -734,7 +650,6 @@
         <w:spacing w:line="360" w:lineRule="auto"/>
         <w:ind w:left="0" w:firstLineChars="200" w:firstLine="480"/>
         <w:rPr>
-          <w:rFonts w:hint="eastAsia"/>
           <w:sz w:val="24"/>
         </w:rPr>
       </w:pPr>
@@ -751,7 +666,6 @@
         <w:spacing w:line="360" w:lineRule="auto"/>
         <w:ind w:firstLineChars="200" w:firstLine="482"/>
         <w:rPr>
-          <w:rFonts w:hint="eastAsia"/>
           <w:b/>
           <w:sz w:val="24"/>
         </w:rPr>
@@ -774,7 +688,6 @@
         <w:spacing w:line="360" w:lineRule="auto"/>
         <w:ind w:left="0" w:firstLineChars="200" w:firstLine="480"/>
         <w:rPr>
-          <w:rFonts w:hint="eastAsia"/>
           <w:sz w:val="24"/>
         </w:rPr>
       </w:pPr>
@@ -837,7 +750,6 @@
         <w:spacing w:line="360" w:lineRule="auto"/>
         <w:ind w:left="0" w:firstLineChars="200" w:firstLine="480"/>
         <w:rPr>
-          <w:rFonts w:hint="eastAsia"/>
           <w:sz w:val="24"/>
         </w:rPr>
       </w:pPr>
@@ -858,7 +770,6 @@
         <w:spacing w:line="360" w:lineRule="auto"/>
         <w:ind w:left="0" w:firstLineChars="200" w:firstLine="480"/>
         <w:rPr>
-          <w:rFonts w:hint="eastAsia"/>
           <w:sz w:val="24"/>
         </w:rPr>
       </w:pPr>
@@ -879,7 +790,6 @@
         <w:spacing w:line="360" w:lineRule="auto"/>
         <w:ind w:left="0" w:firstLineChars="200" w:firstLine="480"/>
         <w:rPr>
-          <w:rFonts w:hint="eastAsia"/>
           <w:sz w:val="24"/>
         </w:rPr>
       </w:pPr>
@@ -900,16 +810,14 @@
         <w:spacing w:line="360" w:lineRule="auto"/>
         <w:ind w:left="0" w:firstLineChars="200" w:firstLine="480"/>
         <w:rPr>
-          <w:rFonts w:hint="eastAsia"/>
-          <w:sz w:val="24"/>
-        </w:rPr>
-      </w:pPr>
-      <w:r>
-        <w:rPr>
-          <w:rFonts w:hint="eastAsia"/>
-          <w:sz w:val="24"/>
-        </w:rPr>
-        <w:lastRenderedPageBreak/>
+          <w:sz w:val="24"/>
+        </w:rPr>
+      </w:pPr>
+      <w:r>
+        <w:rPr>
+          <w:rFonts w:hint="eastAsia"/>
+          <w:sz w:val="24"/>
+        </w:rPr>
         <w:t>成品由配送人员送至客户处，并由客户签名确认后付帐；</w:t>
       </w:r>
     </w:p>
@@ -922,7 +830,6 @@
         <w:spacing w:line="360" w:lineRule="auto"/>
         <w:ind w:left="0" w:firstLineChars="200" w:firstLine="480"/>
         <w:rPr>
-          <w:rFonts w:hint="eastAsia"/>
           <w:sz w:val="24"/>
         </w:rPr>
       </w:pPr>
@@ -957,7 +864,6 @@
         <w:spacing w:line="360" w:lineRule="auto"/>
         <w:ind w:left="0" w:firstLineChars="200" w:firstLine="480"/>
         <w:rPr>
-          <w:rFonts w:hint="eastAsia"/>
           <w:sz w:val="24"/>
         </w:rPr>
       </w:pPr>
@@ -974,7 +880,6 @@
         <w:spacing w:line="360" w:lineRule="auto"/>
         <w:ind w:firstLineChars="200" w:firstLine="480"/>
         <w:rPr>
-          <w:rFonts w:hint="eastAsia"/>
           <w:sz w:val="24"/>
         </w:rPr>
       </w:pPr>
@@ -991,7 +896,6 @@
         <w:spacing w:line="360" w:lineRule="auto"/>
         <w:ind w:firstLineChars="200" w:firstLine="482"/>
         <w:rPr>
-          <w:rFonts w:hint="eastAsia"/>
           <w:b/>
           <w:sz w:val="24"/>
         </w:rPr>
@@ -1014,7 +918,6 @@
         <w:spacing w:line="360" w:lineRule="auto"/>
         <w:ind w:left="0" w:firstLineChars="200" w:firstLine="480"/>
         <w:rPr>
-          <w:rFonts w:hint="eastAsia"/>
           <w:sz w:val="24"/>
         </w:rPr>
       </w:pPr>
@@ -1037,7 +940,15 @@
           <w:rFonts w:hint="eastAsia"/>
           <w:sz w:val="24"/>
         </w:rPr>
-        <w:t>查询客户的详细资料；</w:t>
+        <w:t>查询客户的详细资</w:t>
+      </w:r>
+      <w:r>
+        <w:rPr>
+          <w:rFonts w:hint="eastAsia"/>
+          <w:sz w:val="24"/>
+        </w:rPr>
+        <w:lastRenderedPageBreak/>
+        <w:t>料；</w:t>
       </w:r>
     </w:p>
     <w:p>
@@ -1049,7 +960,6 @@
         <w:spacing w:line="360" w:lineRule="auto"/>
         <w:ind w:left="0" w:firstLineChars="200" w:firstLine="480"/>
         <w:rPr>
-          <w:rFonts w:hint="eastAsia"/>
           <w:sz w:val="24"/>
         </w:rPr>
       </w:pPr>
@@ -1100,7 +1010,6 @@
         <w:spacing w:line="360" w:lineRule="auto"/>
         <w:ind w:firstLineChars="200" w:firstLine="482"/>
         <w:rPr>
-          <w:rFonts w:hint="eastAsia"/>
           <w:sz w:val="24"/>
         </w:rPr>
       </w:pPr>
@@ -1122,7 +1031,6 @@
         <w:spacing w:line="360" w:lineRule="auto"/>
         <w:ind w:left="0" w:firstLineChars="200" w:firstLine="480"/>
         <w:rPr>
-          <w:rFonts w:hint="eastAsia"/>
           <w:sz w:val="24"/>
         </w:rPr>
       </w:pPr>
@@ -1143,7 +1051,6 @@
         <w:spacing w:line="360" w:lineRule="auto"/>
         <w:ind w:left="0" w:firstLineChars="200" w:firstLine="480"/>
         <w:rPr>
-          <w:rFonts w:hint="eastAsia"/>
           <w:sz w:val="24"/>
         </w:rPr>
       </w:pPr>
@@ -1176,11 +1083,6 @@
       </w:r>
     </w:p>
     <w:p>
-      <w:pPr>
-        <w:rPr>
-          <w:rFonts w:hint="eastAsia"/>
-        </w:rPr>
-      </w:pPr>
       <w:r>
         <w:t xml:space="preserve">  </w:t>
       </w:r>
@@ -1195,6 +1097,44 @@
 </w:document>
 </file>
 
+<file path=word/endnotes.xml><?xml version="1.0" encoding="utf-8"?>
+<w:endnotes xmlns:wpc="http://schemas.microsoft.com/office/word/2010/wordprocessingCanvas" xmlns:cx="http://schemas.microsoft.com/office/drawing/2014/chartex" xmlns:cx1="http://schemas.microsoft.com/office/drawing/2015/9/8/chartex" xmlns:cx2="http://schemas.microsoft.com/office/drawing/2015/10/21/chartex" xmlns:cx3="http://schemas.microsoft.com/office/drawing/2016/5/9/chartex" xmlns:cx4="http://schemas.microsoft.com/office/drawing/2016/5/10/chartex" xmlns:cx5="http://schemas.microsoft.com/office/drawing/2016/5/11/chartex" xmlns:cx6="http://schemas.microsoft.com/office/drawing/2016/5/12/chartex" xmlns:cx7="http://schemas.microsoft.com/office/drawing/2016/5/13/chartex" xmlns:cx8="http://schemas.microsoft.com/office/drawing/2016/5/14/chartex" xmlns:mc="http://schemas.openxmlformats.org/markup-compatibility/2006" xmlns:aink="http://schemas.microsoft.com/office/drawing/2016/ink" xmlns:am3d="http://schemas.microsoft.com/office/drawing/2017/model3d" xmlns:o="urn:schemas-microsoft-com:office:office" xmlns:r="http://schemas.openxmlformats.org/officeDocument/2006/relationships" xmlns:m="http://schemas.openxmlformats.org/officeDocument/2006/math" xmlns:v="urn:schemas-microsoft-com:vml" xmlns:wp14="http://schemas.microsoft.com/office/word/2010/wordprocessingDrawing" xmlns:wp="http://schemas.openxmlformats.org/drawingml/2006/wordprocessingDrawing" xmlns:w10="urn:schemas-microsoft-com:office:word" xmlns:w="http://schemas.openxmlformats.org/wordprocessingml/2006/main" xmlns:w14="http://schemas.microsoft.com/office/word/2010/wordml" xmlns:w15="http://schemas.microsoft.com/office/word/2012/wordml" xmlns:w16cid="http://schemas.microsoft.com/office/word/2016/wordml/cid" xmlns:w16se="http://schemas.microsoft.com/office/word/2015/wordml/symex" xmlns:wpg="http://schemas.microsoft.com/office/word/2010/wordprocessingGroup" xmlns:wpi="http://schemas.microsoft.com/office/word/2010/wordprocessingInk" xmlns:wne="http://schemas.microsoft.com/office/word/2006/wordml" xmlns:wps="http://schemas.microsoft.com/office/word/2010/wordprocessingShape" mc:Ignorable="w14 w15 w16se w16cid wp14">
+  <w:endnote w:type="separator" w:id="-1">
+    <w:p>
+      <w:r>
+        <w:separator/>
+      </w:r>
+    </w:p>
+  </w:endnote>
+  <w:endnote w:type="continuationSeparator" w:id="0">
+    <w:p>
+      <w:r>
+        <w:continuationSeparator/>
+      </w:r>
+    </w:p>
+  </w:endnote>
+</w:endnotes>
+</file>
+
+<file path=word/footnotes.xml><?xml version="1.0" encoding="utf-8"?>
+<w:footnotes xmlns:wpc="http://schemas.microsoft.com/office/word/2010/wordprocessingCanvas" xmlns:cx="http://schemas.microsoft.com/office/drawing/2014/chartex" xmlns:cx1="http://schemas.microsoft.com/office/drawing/2015/9/8/chartex" xmlns:cx2="http://schemas.microsoft.com/office/drawing/2015/10/21/chartex" xmlns:cx3="http://schemas.microsoft.com/office/drawing/2016/5/9/chartex" xmlns:cx4="http://schemas.microsoft.com/office/drawing/2016/5/10/chartex" xmlns:cx5="http://schemas.microsoft.com/office/drawing/2016/5/11/chartex" xmlns:cx6="http://schemas.microsoft.com/office/drawing/2016/5/12/chartex" xmlns:cx7="http://schemas.microsoft.com/office/drawing/2016/5/13/chartex" xmlns:cx8="http://schemas.microsoft.com/office/drawing/2016/5/14/chartex" xmlns:mc="http://schemas.openxmlformats.org/markup-compatibility/2006" xmlns:aink="http://schemas.microsoft.com/office/drawing/2016/ink" xmlns:am3d="http://schemas.microsoft.com/office/drawing/2017/model3d" xmlns:o="urn:schemas-microsoft-com:office:office" xmlns:r="http://schemas.openxmlformats.org/officeDocument/2006/relationships" xmlns:m="http://schemas.openxmlformats.org/officeDocument/2006/math" xmlns:v="urn:schemas-microsoft-com:vml" xmlns:wp14="http://schemas.microsoft.com/office/word/2010/wordprocessingDrawing" xmlns:wp="http://schemas.openxmlformats.org/drawingml/2006/wordprocessingDrawing" xmlns:w10="urn:schemas-microsoft-com:office:word" xmlns:w="http://schemas.openxmlformats.org/wordprocessingml/2006/main" xmlns:w14="http://schemas.microsoft.com/office/word/2010/wordml" xmlns:w15="http://schemas.microsoft.com/office/word/2012/wordml" xmlns:w16cid="http://schemas.microsoft.com/office/word/2016/wordml/cid" xmlns:w16se="http://schemas.microsoft.com/office/word/2015/wordml/symex" xmlns:wpg="http://schemas.microsoft.com/office/word/2010/wordprocessingGroup" xmlns:wpi="http://schemas.microsoft.com/office/word/2010/wordprocessingInk" xmlns:wne="http://schemas.microsoft.com/office/word/2006/wordml" xmlns:wps="http://schemas.microsoft.com/office/word/2010/wordprocessingShape" mc:Ignorable="w14 w15 w16se w16cid wp14">
+  <w:footnote w:type="separator" w:id="-1">
+    <w:p>
+      <w:r>
+        <w:separator/>
+      </w:r>
+    </w:p>
+  </w:footnote>
+  <w:footnote w:type="continuationSeparator" w:id="0">
+    <w:p>
+      <w:r>
+        <w:continuationSeparator/>
+      </w:r>
+    </w:p>
+  </w:footnote>
+</w:footnotes>
+</file>
+
 <file path=word/numbering.xml><?xml version="1.0" encoding="utf-8"?>
 <w:numbering xmlns:wpc="http://schemas.microsoft.com/office/word/2010/wordprocessingCanvas" xmlns:cx="http://schemas.microsoft.com/office/drawing/2014/chartex" xmlns:cx1="http://schemas.microsoft.com/office/drawing/2015/9/8/chartex" xmlns:cx2="http://schemas.microsoft.com/office/drawing/2015/10/21/chartex" xmlns:cx3="http://schemas.microsoft.com/office/drawing/2016/5/9/chartex" xmlns:cx4="http://schemas.microsoft.com/office/drawing/2016/5/10/chartex" xmlns:cx5="http://schemas.microsoft.com/office/drawing/2016/5/11/chartex" xmlns:cx6="http://schemas.microsoft.com/office/drawing/2016/5/12/chartex" xmlns:cx7="http://schemas.microsoft.com/office/drawing/2016/5/13/chartex" xmlns:cx8="http://schemas.microsoft.com/office/drawing/2016/5/14/chartex" xmlns:mc="http://schemas.openxmlformats.org/markup-compatibility/2006" xmlns:aink="http://schemas.microsoft.com/office/drawing/2016/ink" xmlns:am3d="http://schemas.microsoft.com/office/drawing/2017/model3d" xmlns:o="urn:schemas-microsoft-com:office:office" xmlns:r="http://schemas.openxmlformats.org/officeDocument/2006/relationships" xmlns:m="http://schemas.openxmlformats.org/officeDocument/2006/math" xmlns:v="urn:schemas-microsoft-com:vml" xmlns:wp14="http://schemas.microsoft.com/office/word/2010/wordprocessingDrawing" xmlns:wp="http://schemas.openxmlformats.org/drawingml/2006/wordprocessingDrawing" xmlns:w10="urn:schemas-microsoft-com:office:word" xmlns:w="http://schemas.openxmlformats.org/wordprocessingml/2006/main" xmlns:w14="http://schemas.microsoft.com/office/word/2010/wordml" xmlns:w15="http://schemas.microsoft.com/office/word/2012/wordml" xmlns:w16cid="http://schemas.microsoft.com/office/word/2016/wordml/cid" xmlns:w16se="http://schemas.microsoft.com/office/word/2015/wordml/symex" xmlns:wpg="http://schemas.microsoft.com/office/word/2010/wordprocessingGroup" xmlns:wpi="http://schemas.microsoft.com/office/word/2010/wordprocessingInk" xmlns:wne="http://schemas.microsoft.com/office/word/2006/wordml" xmlns:wps="http://schemas.microsoft.com/office/word/2010/wordprocessingShape" mc:Ignorable="w14 w15 w16se w16cid wp14">
   <w:abstractNum w:abstractNumId="0" w15:restartNumberingAfterBreak="0">
@@ -1969,6 +1909,7 @@
     <w:lvl w:ilvl="4">
       <w:start w:val="1"/>
       <w:numFmt w:val="decimal"/>
+      <w:pStyle w:val="5"/>
       <w:suff w:val="nothing"/>
       <w:lvlText w:val="（%5）"/>
       <w:lvlJc w:val="left"/>
@@ -2546,6 +2487,73 @@
       <w:szCs w:val="32"/>
     </w:rPr>
   </w:style>
+  <w:style w:type="paragraph" w:styleId="a3">
+    <w:name w:val="header"/>
+    <w:basedOn w:val="a"/>
+    <w:link w:val="a4"/>
+    <w:uiPriority w:val="99"/>
+    <w:unhideWhenUsed/>
+    <w:rsid w:val="00F72423"/>
+    <w:pPr>
+      <w:pBdr>
+        <w:bottom w:val="single" w:sz="6" w:space="1" w:color="auto"/>
+      </w:pBdr>
+      <w:tabs>
+        <w:tab w:val="center" w:pos="4153"/>
+        <w:tab w:val="right" w:pos="8306"/>
+      </w:tabs>
+      <w:snapToGrid w:val="0"/>
+      <w:jc w:val="center"/>
+    </w:pPr>
+    <w:rPr>
+      <w:sz w:val="18"/>
+      <w:szCs w:val="18"/>
+    </w:rPr>
+  </w:style>
+  <w:style w:type="character" w:customStyle="1" w:styleId="a4">
+    <w:name w:val="页眉 字符"/>
+    <w:basedOn w:val="a0"/>
+    <w:link w:val="a3"/>
+    <w:uiPriority w:val="99"/>
+    <w:rsid w:val="00F72423"/>
+    <w:rPr>
+      <w:rFonts w:ascii="Times New Roman" w:eastAsia="宋体" w:hAnsi="Times New Roman" w:cs="Times New Roman"/>
+      <w:sz w:val="18"/>
+      <w:szCs w:val="18"/>
+    </w:rPr>
+  </w:style>
+  <w:style w:type="paragraph" w:styleId="a5">
+    <w:name w:val="footer"/>
+    <w:basedOn w:val="a"/>
+    <w:link w:val="a6"/>
+    <w:uiPriority w:val="99"/>
+    <w:unhideWhenUsed/>
+    <w:rsid w:val="00F72423"/>
+    <w:pPr>
+      <w:tabs>
+        <w:tab w:val="center" w:pos="4153"/>
+        <w:tab w:val="right" w:pos="8306"/>
+      </w:tabs>
+      <w:snapToGrid w:val="0"/>
+      <w:jc w:val="left"/>
+    </w:pPr>
+    <w:rPr>
+      <w:sz w:val="18"/>
+      <w:szCs w:val="18"/>
+    </w:rPr>
+  </w:style>
+  <w:style w:type="character" w:customStyle="1" w:styleId="a6">
+    <w:name w:val="页脚 字符"/>
+    <w:basedOn w:val="a0"/>
+    <w:link w:val="a5"/>
+    <w:uiPriority w:val="99"/>
+    <w:rsid w:val="00F72423"/>
+    <w:rPr>
+      <w:rFonts w:ascii="Times New Roman" w:eastAsia="宋体" w:hAnsi="Times New Roman" w:cs="Times New Roman"/>
+      <w:sz w:val="18"/>
+      <w:szCs w:val="18"/>
+    </w:rPr>
+  </w:style>
 </w:styles>
 </file>
 

</xml_diff>